<commit_message>
lecture 19 reviewed by AVK
</commit_message>
<xml_diff>
--- a/lectures/ch-3/20.docx
+++ b/lectures/ch-3/20.docx
@@ -12,8 +12,6 @@
       </w:pPr>
       <w:bookmarkStart w:id="0" w:name="OLE_LINK1"/>
       <w:bookmarkStart w:id="1" w:name="OLE_LINK2"/>
-      <w:bookmarkStart w:id="2" w:name="_GoBack"/>
-      <w:bookmarkEnd w:id="2"/>
       <w:r>
         <w:rPr>
           <w:rFonts w:eastAsia="Calibri"/>
@@ -107,12 +105,14 @@
           <v:shape id="_x0000_i1025" type="#_x0000_t75" style="width:251.25pt;height:59.25pt" o:ole="">
             <v:imagedata r:id="rId7" o:title=""/>
           </v:shape>
-          <o:OLEObject Type="Embed" ProgID="Equation.3" ShapeID="_x0000_i1025" DrawAspect="Content" ObjectID="_1618042375" r:id="rId8"/>
+          <o:OLEObject Type="Embed" ProgID="Equation.3" ShapeID="_x0000_i1025" DrawAspect="Content" ObjectID="_1627974854" r:id="rId8"/>
         </w:object>
       </w:r>
       <w:r>
         <w:tab/>
       </w:r>
+      <w:bookmarkStart w:id="2" w:name="_GoBack"/>
+      <w:bookmarkEnd w:id="2"/>
       <w:r>
         <w:tab/>
       </w:r>
@@ -156,7 +156,7 @@
           <v:shape id="_x0000_i1026" type="#_x0000_t75" style="width:315.75pt;height:39.75pt" o:ole="">
             <v:imagedata r:id="rId9" o:title=""/>
           </v:shape>
-          <o:OLEObject Type="Embed" ProgID="Equation.3" ShapeID="_x0000_i1026" DrawAspect="Content" ObjectID="_1618042376" r:id="rId10"/>
+          <o:OLEObject Type="Embed" ProgID="Equation.3" ShapeID="_x0000_i1026" DrawAspect="Content" ObjectID="_1627974855" r:id="rId10"/>
         </w:object>
       </w:r>
       <w:r>
@@ -199,7 +199,7 @@
           <v:shape id="_x0000_i1027" type="#_x0000_t75" style="width:87.75pt;height:21.75pt" o:ole="">
             <v:imagedata r:id="rId11" o:title=""/>
           </v:shape>
-          <o:OLEObject Type="Embed" ProgID="Equation.3" ShapeID="_x0000_i1027" DrawAspect="Content" ObjectID="_1618042377" r:id="rId12"/>
+          <o:OLEObject Type="Embed" ProgID="Equation.3" ShapeID="_x0000_i1027" DrawAspect="Content" ObjectID="_1627974856" r:id="rId12"/>
         </w:object>
       </w:r>
       <w:r>
@@ -213,7 +213,7 @@
           <v:shape id="_x0000_i1028" type="#_x0000_t75" style="width:15.75pt;height:15pt" o:ole="">
             <v:imagedata r:id="rId13" o:title=""/>
           </v:shape>
-          <o:OLEObject Type="Embed" ProgID="Equation.3" ShapeID="_x0000_i1028" DrawAspect="Content" ObjectID="_1618042378" r:id="rId14"/>
+          <o:OLEObject Type="Embed" ProgID="Equation.3" ShapeID="_x0000_i1028" DrawAspect="Content" ObjectID="_1627974857" r:id="rId14"/>
         </w:object>
       </w:r>
       <w:r>
@@ -227,7 +227,7 @@
           <v:shape id="_x0000_i1029" type="#_x0000_t75" style="width:14.25pt;height:15.75pt" o:ole="">
             <v:imagedata r:id="rId15" o:title=""/>
           </v:shape>
-          <o:OLEObject Type="Embed" ProgID="Equation.3" ShapeID="_x0000_i1029" DrawAspect="Content" ObjectID="_1618042379" r:id="rId16"/>
+          <o:OLEObject Type="Embed" ProgID="Equation.3" ShapeID="_x0000_i1029" DrawAspect="Content" ObjectID="_1627974858" r:id="rId16"/>
         </w:object>
       </w:r>
       <w:r>
@@ -241,7 +241,7 @@
           <v:shape id="_x0000_i1030" type="#_x0000_t75" style="width:33pt;height:15.75pt" o:ole="">
             <v:imagedata r:id="rId17" o:title=""/>
           </v:shape>
-          <o:OLEObject Type="Embed" ProgID="Equation.3" ShapeID="_x0000_i1030" DrawAspect="Content" ObjectID="_1618042380" r:id="rId18"/>
+          <o:OLEObject Type="Embed" ProgID="Equation.3" ShapeID="_x0000_i1030" DrawAspect="Content" ObjectID="_1627974859" r:id="rId18"/>
         </w:object>
       </w:r>
       <w:r>
@@ -269,7 +269,7 @@
           <v:shape id="_x0000_i1031" type="#_x0000_t75" style="width:375.75pt;height:59.25pt" o:ole="">
             <v:imagedata r:id="rId19" o:title=""/>
           </v:shape>
-          <o:OLEObject Type="Embed" ProgID="Equation.3" ShapeID="_x0000_i1031" DrawAspect="Content" ObjectID="_1618042381" r:id="rId20"/>
+          <o:OLEObject Type="Embed" ProgID="Equation.3" ShapeID="_x0000_i1031" DrawAspect="Content" ObjectID="_1627974860" r:id="rId20"/>
         </w:object>
       </w:r>
       <w:r>
@@ -329,7 +329,7 @@
           <v:shape id="_x0000_i1032" type="#_x0000_t75" style="width:75pt;height:18.75pt" o:ole="">
             <v:imagedata r:id="rId21" o:title=""/>
           </v:shape>
-          <o:OLEObject Type="Embed" ProgID="Equation.3" ShapeID="_x0000_i1032" DrawAspect="Content" ObjectID="_1618042382" r:id="rId22"/>
+          <o:OLEObject Type="Embed" ProgID="Equation.3" ShapeID="_x0000_i1032" DrawAspect="Content" ObjectID="_1627974861" r:id="rId22"/>
         </w:object>
       </w:r>
       <w:r>
@@ -343,7 +343,7 @@
           <v:shape id="_x0000_i1033" type="#_x0000_t75" style="width:15.75pt;height:15pt" o:ole="">
             <v:imagedata r:id="rId13" o:title=""/>
           </v:shape>
-          <o:OLEObject Type="Embed" ProgID="Equation.3" ShapeID="_x0000_i1033" DrawAspect="Content" ObjectID="_1618042383" r:id="rId23"/>
+          <o:OLEObject Type="Embed" ProgID="Equation.3" ShapeID="_x0000_i1033" DrawAspect="Content" ObjectID="_1627974862" r:id="rId23"/>
         </w:object>
       </w:r>
       <w:r>
@@ -357,7 +357,7 @@
           <v:shape id="_x0000_i1034" type="#_x0000_t75" style="width:14.25pt;height:15.75pt" o:ole="">
             <v:imagedata r:id="rId15" o:title=""/>
           </v:shape>
-          <o:OLEObject Type="Embed" ProgID="Equation.3" ShapeID="_x0000_i1034" DrawAspect="Content" ObjectID="_1618042384" r:id="rId24"/>
+          <o:OLEObject Type="Embed" ProgID="Equation.3" ShapeID="_x0000_i1034" DrawAspect="Content" ObjectID="_1627974863" r:id="rId24"/>
         </w:object>
       </w:r>
       <w:r>
@@ -371,7 +371,7 @@
           <v:shape id="_x0000_i1035" type="#_x0000_t75" style="width:33pt;height:15.75pt" o:ole="">
             <v:imagedata r:id="rId17" o:title=""/>
           </v:shape>
-          <o:OLEObject Type="Embed" ProgID="Equation.3" ShapeID="_x0000_i1035" DrawAspect="Content" ObjectID="_1618042385" r:id="rId25"/>
+          <o:OLEObject Type="Embed" ProgID="Equation.3" ShapeID="_x0000_i1035" DrawAspect="Content" ObjectID="_1627974864" r:id="rId25"/>
         </w:object>
       </w:r>
       <w:r>
@@ -385,7 +385,7 @@
           <v:shape id="_x0000_i1036" type="#_x0000_t75" style="width:246pt;height:18.75pt" o:ole="">
             <v:imagedata r:id="rId26" o:title=""/>
           </v:shape>
-          <o:OLEObject Type="Embed" ProgID="Equation.3" ShapeID="_x0000_i1036" DrawAspect="Content" ObjectID="_1618042386" r:id="rId27"/>
+          <o:OLEObject Type="Embed" ProgID="Equation.3" ShapeID="_x0000_i1036" DrawAspect="Content" ObjectID="_1627974865" r:id="rId27"/>
         </w:object>
       </w:r>
       <w:r>
@@ -399,7 +399,7 @@
           <v:shape id="_x0000_i1037" type="#_x0000_t75" style="width:11.25pt;height:21pt" o:ole="">
             <v:imagedata r:id="rId28" o:title=""/>
           </v:shape>
-          <o:OLEObject Type="Embed" ProgID="Equation.3" ShapeID="_x0000_i1037" DrawAspect="Content" ObjectID="_1618042387" r:id="rId29"/>
+          <o:OLEObject Type="Embed" ProgID="Equation.3" ShapeID="_x0000_i1037" DrawAspect="Content" ObjectID="_1627974866" r:id="rId29"/>
         </w:object>
       </w:r>
       <w:r>
@@ -418,7 +418,7 @@
           <v:shape id="_x0000_i1038" type="#_x0000_t75" style="width:354pt;height:59.25pt" o:ole="">
             <v:imagedata r:id="rId30" o:title=""/>
           </v:shape>
-          <o:OLEObject Type="Embed" ProgID="Equation.3" ShapeID="_x0000_i1038" DrawAspect="Content" ObjectID="_1618042388" r:id="rId31"/>
+          <o:OLEObject Type="Embed" ProgID="Equation.3" ShapeID="_x0000_i1038" DrawAspect="Content" ObjectID="_1627974867" r:id="rId31"/>
         </w:object>
       </w:r>
       <w:r>
@@ -467,11 +467,7 @@
         </w:rPr>
       </w:pPr>
       <w:r>
-        <w:t xml:space="preserve">Легко бачити, що функція Гріна граничних задач рівняння теплопровідності </w:t>
-      </w:r>
-      <w:r>
-        <w:lastRenderedPageBreak/>
-        <w:t xml:space="preserve">з аргументами </w:t>
+        <w:t xml:space="preserve">Легко бачити, що функція Гріна граничних задач рівняння теплопровідності з аргументами </w:t>
       </w:r>
       <w:r>
         <w:rPr>
@@ -481,7 +477,7 @@
           <v:shape id="_x0000_i1039" type="#_x0000_t75" style="width:63pt;height:18.75pt" o:ole="">
             <v:imagedata r:id="rId32" o:title=""/>
           </v:shape>
-          <o:OLEObject Type="Embed" ProgID="Equation.3" ShapeID="_x0000_i1039" DrawAspect="Content" ObjectID="_1618042389" r:id="rId33"/>
+          <o:OLEObject Type="Embed" ProgID="Equation.3" ShapeID="_x0000_i1039" DrawAspect="Content" ObjectID="_1627974868" r:id="rId33"/>
         </w:object>
       </w:r>
       <w:r>
@@ -495,7 +491,7 @@
           <v:shape id="_x0000_i1040" type="#_x0000_t75" style="width:362.25pt;height:36pt" o:ole="">
             <v:imagedata r:id="rId34" o:title=""/>
           </v:shape>
-          <o:OLEObject Type="Embed" ProgID="Equation.3" ShapeID="_x0000_i1040" DrawAspect="Content" ObjectID="_1618042390" r:id="rId35"/>
+          <o:OLEObject Type="Embed" ProgID="Equation.3" ShapeID="_x0000_i1040" DrawAspect="Content" ObjectID="_1627974869" r:id="rId35"/>
         </w:object>
       </w:r>
     </w:p>
@@ -511,7 +507,7 @@
           <v:shape id="_x0000_i1041" type="#_x0000_t75" style="width:11.25pt;height:21pt" o:ole="">
             <v:imagedata r:id="rId28" o:title=""/>
           </v:shape>
-          <o:OLEObject Type="Embed" ProgID="Equation.3" ShapeID="_x0000_i1041" DrawAspect="Content" ObjectID="_1618042391" r:id="rId36"/>
+          <o:OLEObject Type="Embed" ProgID="Equation.3" ShapeID="_x0000_i1041" DrawAspect="Content" ObjectID="_1627974870" r:id="rId36"/>
         </w:object>
       </w:r>
       <w:r>
@@ -539,7 +535,7 @@
           <v:shape id="_x0000_i1042" type="#_x0000_t75" style="width:369.75pt;height:36.75pt" o:ole="">
             <v:imagedata r:id="rId37" o:title=""/>
           </v:shape>
-          <o:OLEObject Type="Embed" ProgID="Equation.3" ShapeID="_x0000_i1042" DrawAspect="Content" ObjectID="_1618042392" r:id="rId38"/>
+          <o:OLEObject Type="Embed" ProgID="Equation.3" ShapeID="_x0000_i1042" DrawAspect="Content" ObjectID="_1627974871" r:id="rId38"/>
         </w:object>
       </w:r>
       <w:r>
@@ -551,7 +547,7 @@
           <v:shape id="_x0000_i1043" type="#_x0000_t75" style="width:375pt;height:36pt" o:ole="">
             <v:imagedata r:id="rId39" o:title=""/>
           </v:shape>
-          <o:OLEObject Type="Embed" ProgID="Equation.3" ShapeID="_x0000_i1043" DrawAspect="Content" ObjectID="_1618042393" r:id="rId40"/>
+          <o:OLEObject Type="Embed" ProgID="Equation.3" ShapeID="_x0000_i1043" DrawAspect="Content" ObjectID="_1627974872" r:id="rId40"/>
         </w:object>
       </w:r>
     </w:p>
@@ -570,7 +566,7 @@
           <v:shape id="_x0000_i1044" type="#_x0000_t75" style="width:78.75pt;height:18.75pt" o:ole="">
             <v:imagedata r:id="rId41" o:title=""/>
           </v:shape>
-          <o:OLEObject Type="Embed" ProgID="Equation.3" ShapeID="_x0000_i1044" DrawAspect="Content" ObjectID="_1618042394" r:id="rId42"/>
+          <o:OLEObject Type="Embed" ProgID="Equation.3" ShapeID="_x0000_i1044" DrawAspect="Content" ObjectID="_1627974873" r:id="rId42"/>
         </w:object>
       </w:r>
       <w:r>
@@ -584,7 +580,7 @@
           <v:shape id="_x0000_i1045" type="#_x0000_t75" style="width:78pt;height:18.75pt" o:ole="">
             <v:imagedata r:id="rId43" o:title=""/>
           </v:shape>
-          <o:OLEObject Type="Embed" ProgID="Equation.3" ShapeID="_x0000_i1045" DrawAspect="Content" ObjectID="_1618042395" r:id="rId44"/>
+          <o:OLEObject Type="Embed" ProgID="Equation.3" ShapeID="_x0000_i1045" DrawAspect="Content" ObjectID="_1627974874" r:id="rId44"/>
         </w:object>
       </w:r>
       <w:r>
@@ -604,7 +600,7 @@
           <v:shape id="_x0000_i1046" type="#_x0000_t75" style="width:35.25pt;height:15pt" o:ole="">
             <v:imagedata r:id="rId45" o:title=""/>
           </v:shape>
-          <o:OLEObject Type="Embed" ProgID="Equation.3" ShapeID="_x0000_i1046" DrawAspect="Content" ObjectID="_1618042396" r:id="rId46"/>
+          <o:OLEObject Type="Embed" ProgID="Equation.3" ShapeID="_x0000_i1046" DrawAspect="Content" ObjectID="_1627974875" r:id="rId46"/>
         </w:object>
       </w:r>
       <w:r>
@@ -618,7 +614,7 @@
           <v:shape id="_x0000_i1047" type="#_x0000_t75" style="width:60pt;height:12.75pt" o:ole="">
             <v:imagedata r:id="rId47" o:title=""/>
           </v:shape>
-          <o:OLEObject Type="Embed" ProgID="Equation.3" ShapeID="_x0000_i1047" DrawAspect="Content" ObjectID="_1618042397" r:id="rId48"/>
+          <o:OLEObject Type="Embed" ProgID="Equation.3" ShapeID="_x0000_i1047" DrawAspect="Content" ObjectID="_1627974876" r:id="rId48"/>
         </w:object>
       </w:r>
     </w:p>
@@ -634,7 +630,7 @@
           <v:shape id="_x0000_i1048" type="#_x0000_t75" style="width:420pt;height:41.25pt" o:ole="">
             <v:imagedata r:id="rId49" o:title=""/>
           </v:shape>
-          <o:OLEObject Type="Embed" ProgID="Equation.3" ShapeID="_x0000_i1048" DrawAspect="Content" ObjectID="_1618042398" r:id="rId50"/>
+          <o:OLEObject Type="Embed" ProgID="Equation.3" ShapeID="_x0000_i1048" DrawAspect="Content" ObjectID="_1627974877" r:id="rId50"/>
         </w:object>
       </w:r>
       <w:r>
@@ -645,7 +641,7 @@
           <v:shape id="_x0000_i1049" type="#_x0000_t75" style="width:444pt;height:42.75pt" o:ole="">
             <v:imagedata r:id="rId51" o:title=""/>
           </v:shape>
-          <o:OLEObject Type="Embed" ProgID="Equation.3" ShapeID="_x0000_i1049" DrawAspect="Content" ObjectID="_1618042399" r:id="rId52"/>
+          <o:OLEObject Type="Embed" ProgID="Equation.3" ShapeID="_x0000_i1049" DrawAspect="Content" ObjectID="_1627974878" r:id="rId52"/>
         </w:object>
       </w:r>
       <w:r>
@@ -675,7 +671,7 @@
           <v:shape id="_x0000_i1050" type="#_x0000_t75" style="width:393.75pt;height:117pt" o:ole="">
             <v:imagedata r:id="rId53" o:title=""/>
           </v:shape>
-          <o:OLEObject Type="Embed" ProgID="Equation.3" ShapeID="_x0000_i1050" DrawAspect="Content" ObjectID="_1618042400" r:id="rId54"/>
+          <o:OLEObject Type="Embed" ProgID="Equation.3" ShapeID="_x0000_i1050" DrawAspect="Content" ObjectID="_1627974879" r:id="rId54"/>
         </w:object>
       </w:r>
     </w:p>
@@ -697,7 +693,7 @@
           <v:shape id="_x0000_i1051" type="#_x0000_t75" style="width:57.75pt;height:18.75pt" o:ole="">
             <v:imagedata r:id="rId55" o:title=""/>
           </v:shape>
-          <o:OLEObject Type="Embed" ProgID="Equation.3" ShapeID="_x0000_i1051" DrawAspect="Content" ObjectID="_1618042401" r:id="rId56"/>
+          <o:OLEObject Type="Embed" ProgID="Equation.3" ShapeID="_x0000_i1051" DrawAspect="Content" ObjectID="_1627974880" r:id="rId56"/>
         </w:object>
       </w:r>
       <w:r>
@@ -719,7 +715,7 @@
           <v:shape id="_x0000_i1052" type="#_x0000_t75" style="width:180.75pt;height:18.75pt" o:ole="">
             <v:imagedata r:id="rId57" o:title=""/>
           </v:shape>
-          <o:OLEObject Type="Embed" ProgID="Equation.3" ShapeID="_x0000_i1052" DrawAspect="Content" ObjectID="_1618042402" r:id="rId58"/>
+          <o:OLEObject Type="Embed" ProgID="Equation.3" ShapeID="_x0000_i1052" DrawAspect="Content" ObjectID="_1627974881" r:id="rId58"/>
         </w:object>
       </w:r>
     </w:p>
@@ -749,11 +745,7 @@
         <w:t>их задач</w:t>
       </w:r>
       <w:r>
-        <w:t xml:space="preserve">, </w:t>
-      </w:r>
-      <w:r>
-        <w:lastRenderedPageBreak/>
-        <w:t xml:space="preserve">запишемо граничну задачу теплопровідності в змінних </w:t>
+        <w:t xml:space="preserve">, запишемо граничну задачу теплопровідності в змінних </w:t>
       </w:r>
       <w:r>
         <w:rPr>
@@ -763,7 +755,7 @@
           <v:shape id="_x0000_i1053" type="#_x0000_t75" style="width:24pt;height:18.75pt" o:ole="">
             <v:imagedata r:id="rId59" o:title=""/>
           </v:shape>
-          <o:OLEObject Type="Embed" ProgID="Equation.3" ShapeID="_x0000_i1053" DrawAspect="Content" ObjectID="_1618042403" r:id="rId60"/>
+          <o:OLEObject Type="Embed" ProgID="Equation.3" ShapeID="_x0000_i1053" DrawAspect="Content" ObjectID="_1627974882" r:id="rId60"/>
         </w:object>
       </w:r>
     </w:p>
@@ -779,7 +771,7 @@
           <v:shape id="_x0000_i1054" type="#_x0000_t75" style="width:254.25pt;height:59.25pt" o:ole="">
             <v:imagedata r:id="rId61" o:title=""/>
           </v:shape>
-          <o:OLEObject Type="Embed" ProgID="Equation.3" ShapeID="_x0000_i1054" DrawAspect="Content" ObjectID="_1618042404" r:id="rId62"/>
+          <o:OLEObject Type="Embed" ProgID="Equation.3" ShapeID="_x0000_i1054" DrawAspect="Content" ObjectID="_1627974883" r:id="rId62"/>
         </w:object>
       </w:r>
       <w:r>
@@ -833,7 +825,7 @@
           <v:shape id="_x0000_i1055" type="#_x0000_t75" style="width:24pt;height:18.75pt" o:ole="">
             <v:imagedata r:id="rId63" o:title=""/>
           </v:shape>
-          <o:OLEObject Type="Embed" ProgID="Equation.3" ShapeID="_x0000_i1055" DrawAspect="Content" ObjectID="_1618042405" r:id="rId64"/>
+          <o:OLEObject Type="Embed" ProgID="Equation.3" ShapeID="_x0000_i1055" DrawAspect="Content" ObjectID="_1627974884" r:id="rId64"/>
         </w:object>
       </w:r>
     </w:p>
@@ -852,7 +844,7 @@
           <v:shape id="_x0000_i1056" type="#_x0000_t75" style="width:273pt;height:57pt" o:ole="">
             <v:imagedata r:id="rId65" o:title=""/>
           </v:shape>
-          <o:OLEObject Type="Embed" ProgID="Equation.3" ShapeID="_x0000_i1056" DrawAspect="Content" ObjectID="_1618042406" r:id="rId66"/>
+          <o:OLEObject Type="Embed" ProgID="Equation.3" ShapeID="_x0000_i1056" DrawAspect="Content" ObjectID="_1627974885" r:id="rId66"/>
         </w:object>
       </w:r>
       <w:r>
@@ -903,7 +895,7 @@
           <v:shape id="_x0000_i1057" type="#_x0000_t75" style="width:75pt;height:18.75pt" o:ole="">
             <v:imagedata r:id="rId67" o:title=""/>
           </v:shape>
-          <o:OLEObject Type="Embed" ProgID="Equation.3" ShapeID="_x0000_i1057" DrawAspect="Content" ObjectID="_1618042407" r:id="rId68"/>
+          <o:OLEObject Type="Embed" ProgID="Equation.3" ShapeID="_x0000_i1057" DrawAspect="Content" ObjectID="_1627974886" r:id="rId68"/>
         </w:object>
       </w:r>
       <w:r>
@@ -917,7 +909,7 @@
           <v:shape id="_x0000_i1058" type="#_x0000_t75" style="width:39.75pt;height:18pt" o:ole="">
             <v:imagedata r:id="rId69" o:title=""/>
           </v:shape>
-          <o:OLEObject Type="Embed" ProgID="Equation.3" ShapeID="_x0000_i1058" DrawAspect="Content" ObjectID="_1618042408" r:id="rId70"/>
+          <o:OLEObject Type="Embed" ProgID="Equation.3" ShapeID="_x0000_i1058" DrawAspect="Content" ObjectID="_1627974887" r:id="rId70"/>
         </w:object>
       </w:r>
       <w:r>
@@ -931,7 +923,7 @@
           <v:shape id="_x0000_i1059" type="#_x0000_t75" style="width:69pt;height:15pt" o:ole="">
             <v:imagedata r:id="rId71" o:title=""/>
           </v:shape>
-          <o:OLEObject Type="Embed" ProgID="Equation.3" ShapeID="_x0000_i1059" DrawAspect="Content" ObjectID="_1618042409" r:id="rId72"/>
+          <o:OLEObject Type="Embed" ProgID="Equation.3" ShapeID="_x0000_i1059" DrawAspect="Content" ObjectID="_1627974888" r:id="rId72"/>
         </w:object>
       </w:r>
       <w:r>
@@ -945,7 +937,7 @@
           <v:shape id="_x0000_i1060" type="#_x0000_t75" style="width:39pt;height:18.75pt" o:ole="">
             <v:imagedata r:id="rId73" o:title=""/>
           </v:shape>
-          <o:OLEObject Type="Embed" ProgID="Equation.3" ShapeID="_x0000_i1060" DrawAspect="Content" ObjectID="_1618042410" r:id="rId74"/>
+          <o:OLEObject Type="Embed" ProgID="Equation.3" ShapeID="_x0000_i1060" DrawAspect="Content" ObjectID="_1627974889" r:id="rId74"/>
         </w:object>
       </w:r>
       <w:r>
@@ -979,7 +971,7 @@
           <v:shape id="_x0000_i1061" type="#_x0000_t75" style="width:493.5pt;height:45pt" o:ole="">
             <v:imagedata r:id="rId75" o:title=""/>
           </v:shape>
-          <o:OLEObject Type="Embed" ProgID="Equation.3" ShapeID="_x0000_i1061" DrawAspect="Content" ObjectID="_1618042411" r:id="rId76"/>
+          <o:OLEObject Type="Embed" ProgID="Equation.3" ShapeID="_x0000_i1061" DrawAspect="Content" ObjectID="_1627974890" r:id="rId76"/>
         </w:object>
       </w:r>
     </w:p>
@@ -998,7 +990,7 @@
           <v:shape id="_x0000_i1062" type="#_x0000_t75" style="width:413.25pt;height:50.25pt" o:ole="">
             <v:imagedata r:id="rId77" o:title=""/>
           </v:shape>
-          <o:OLEObject Type="Embed" ProgID="Equation.3" ShapeID="_x0000_i1062" DrawAspect="Content" ObjectID="_1618042412" r:id="rId78"/>
+          <o:OLEObject Type="Embed" ProgID="Equation.3" ShapeID="_x0000_i1062" DrawAspect="Content" ObjectID="_1627974891" r:id="rId78"/>
         </w:object>
       </w:r>
       <w:r>
@@ -1027,7 +1019,7 @@
           <v:shape id="_x0000_i1063" type="#_x0000_t75" style="width:36pt;height:15pt" o:ole="">
             <v:imagedata r:id="rId79" o:title=""/>
           </v:shape>
-          <o:OLEObject Type="Embed" ProgID="Equation.3" ShapeID="_x0000_i1063" DrawAspect="Content" ObjectID="_1618042413" r:id="rId80"/>
+          <o:OLEObject Type="Embed" ProgID="Equation.3" ShapeID="_x0000_i1063" DrawAspect="Content" ObjectID="_1627974892" r:id="rId80"/>
         </w:object>
       </w:r>
       <w:r>
@@ -1046,7 +1038,7 @@
           <v:shape id="_x0000_i1064" type="#_x0000_t75" style="width:356.25pt;height:88.5pt" o:ole="">
             <v:imagedata r:id="rId81" o:title=""/>
           </v:shape>
-          <o:OLEObject Type="Embed" ProgID="Equation.3" ShapeID="_x0000_i1064" DrawAspect="Content" ObjectID="_1618042414" r:id="rId82"/>
+          <o:OLEObject Type="Embed" ProgID="Equation.3" ShapeID="_x0000_i1064" DrawAspect="Content" ObjectID="_1627974893" r:id="rId82"/>
         </w:object>
       </w:r>
       <w:r>
@@ -1072,7 +1064,7 @@
           <v:shape id="_x0000_i1065" type="#_x0000_t75" style="width:12.75pt;height:15pt" o:ole="">
             <v:imagedata r:id="rId83" o:title=""/>
           </v:shape>
-          <o:OLEObject Type="Embed" ProgID="Equation.3" ShapeID="_x0000_i1065" DrawAspect="Content" ObjectID="_1618042415" r:id="rId84"/>
+          <o:OLEObject Type="Embed" ProgID="Equation.3" ShapeID="_x0000_i1065" DrawAspect="Content" ObjectID="_1627974894" r:id="rId84"/>
         </w:object>
       </w:r>
       <w:r>
@@ -1091,7 +1083,7 @@
           <v:shape id="_x0000_i1066" type="#_x0000_t75" style="width:379.5pt;height:91.5pt" o:ole="">
             <v:imagedata r:id="rId85" o:title=""/>
           </v:shape>
-          <o:OLEObject Type="Embed" ProgID="Equation.3" ShapeID="_x0000_i1066" DrawAspect="Content" ObjectID="_1618042416" r:id="rId86"/>
+          <o:OLEObject Type="Embed" ProgID="Equation.3" ShapeID="_x0000_i1066" DrawAspect="Content" ObjectID="_1627974895" r:id="rId86"/>
         </w:object>
       </w:r>
       <w:r>
@@ -1127,7 +1119,7 @@
           <v:shape id="_x0000_i1067" type="#_x0000_t75" style="width:360.75pt;height:85.5pt" o:ole="">
             <v:imagedata r:id="rId87" o:title=""/>
           </v:shape>
-          <o:OLEObject Type="Embed" ProgID="Equation.3" ShapeID="_x0000_i1067" DrawAspect="Content" ObjectID="_1618042417" r:id="rId88"/>
+          <o:OLEObject Type="Embed" ProgID="Equation.3" ShapeID="_x0000_i1067" DrawAspect="Content" ObjectID="_1627974896" r:id="rId88"/>
         </w:object>
       </w:r>
       <w:r>
@@ -1174,7 +1166,7 @@
           <v:shape id="_x0000_i1068" type="#_x0000_t75" style="width:365.25pt;height:74.25pt" o:ole="">
             <v:imagedata r:id="rId89" o:title=""/>
           </v:shape>
-          <o:OLEObject Type="Embed" ProgID="Equation.3" ShapeID="_x0000_i1068" DrawAspect="Content" ObjectID="_1618042418" r:id="rId90"/>
+          <o:OLEObject Type="Embed" ProgID="Equation.3" ShapeID="_x0000_i1068" DrawAspect="Content" ObjectID="_1627974897" r:id="rId90"/>
         </w:object>
       </w:r>
       <w:r>
@@ -1209,7 +1201,7 @@
           <v:shape id="_x0000_i1069" type="#_x0000_t75" style="width:78pt;height:18.75pt" o:ole="">
             <v:imagedata r:id="rId91" o:title=""/>
           </v:shape>
-          <o:OLEObject Type="Embed" ProgID="Equation.3" ShapeID="_x0000_i1069" DrawAspect="Content" ObjectID="_1618042419" r:id="rId92"/>
+          <o:OLEObject Type="Embed" ProgID="Equation.3" ShapeID="_x0000_i1069" DrawAspect="Content" ObjectID="_1627974898" r:id="rId92"/>
         </w:object>
       </w:r>
       <w:r>
@@ -1220,7 +1212,7 @@
           <v:shape id="_x0000_i1070" type="#_x0000_t75" style="width:15.75pt;height:15pt" o:ole="">
             <v:imagedata r:id="rId13" o:title=""/>
           </v:shape>
-          <o:OLEObject Type="Embed" ProgID="Equation.3" ShapeID="_x0000_i1070" DrawAspect="Content" ObjectID="_1618042420" r:id="rId93"/>
+          <o:OLEObject Type="Embed" ProgID="Equation.3" ShapeID="_x0000_i1070" DrawAspect="Content" ObjectID="_1627974899" r:id="rId93"/>
         </w:object>
       </w:r>
       <w:r>
@@ -1234,7 +1226,7 @@
           <v:shape id="_x0000_i1071" type="#_x0000_t75" style="width:14.25pt;height:15.75pt" o:ole="">
             <v:imagedata r:id="rId15" o:title=""/>
           </v:shape>
-          <o:OLEObject Type="Embed" ProgID="Equation.3" ShapeID="_x0000_i1071" DrawAspect="Content" ObjectID="_1618042421" r:id="rId94"/>
+          <o:OLEObject Type="Embed" ProgID="Equation.3" ShapeID="_x0000_i1071" DrawAspect="Content" ObjectID="_1627974900" r:id="rId94"/>
         </w:object>
       </w:r>
       <w:r>
@@ -1245,7 +1237,7 @@
           <v:shape id="_x0000_i1072" type="#_x0000_t75" style="width:33pt;height:15.75pt" o:ole="">
             <v:imagedata r:id="rId17" o:title=""/>
           </v:shape>
-          <o:OLEObject Type="Embed" ProgID="Equation.3" ShapeID="_x0000_i1072" DrawAspect="Content" ObjectID="_1618042422" r:id="rId95"/>
+          <o:OLEObject Type="Embed" ProgID="Equation.3" ShapeID="_x0000_i1072" DrawAspect="Content" ObjectID="_1627974901" r:id="rId95"/>
         </w:object>
       </w:r>
       <w:r>
@@ -1265,7 +1257,7 @@
           <v:shape id="_x0000_i1073" type="#_x0000_t75" style="width:397.5pt;height:81pt" o:ole="">
             <v:imagedata r:id="rId96" o:title=""/>
           </v:shape>
-          <o:OLEObject Type="Embed" ProgID="Equation.3" ShapeID="_x0000_i1073" DrawAspect="Content" ObjectID="_1618042423" r:id="rId97"/>
+          <o:OLEObject Type="Embed" ProgID="Equation.3" ShapeID="_x0000_i1073" DrawAspect="Content" ObjectID="_1627974902" r:id="rId97"/>
         </w:object>
       </w:r>
       <w:r>
@@ -1320,7 +1312,7 @@
           <v:shape id="_x0000_i1074" type="#_x0000_t75" style="width:78pt;height:18.75pt" o:ole="">
             <v:imagedata r:id="rId98" o:title=""/>
           </v:shape>
-          <o:OLEObject Type="Embed" ProgID="Equation.3" ShapeID="_x0000_i1074" DrawAspect="Content" ObjectID="_1618042424" r:id="rId99"/>
+          <o:OLEObject Type="Embed" ProgID="Equation.3" ShapeID="_x0000_i1074" DrawAspect="Content" ObjectID="_1627974903" r:id="rId99"/>
         </w:object>
       </w:r>
       <w:r>
@@ -1334,7 +1326,7 @@
           <v:shape id="_x0000_i1075" type="#_x0000_t75" style="width:15.75pt;height:15pt" o:ole="">
             <v:imagedata r:id="rId13" o:title=""/>
           </v:shape>
-          <o:OLEObject Type="Embed" ProgID="Equation.3" ShapeID="_x0000_i1075" DrawAspect="Content" ObjectID="_1618042425" r:id="rId100"/>
+          <o:OLEObject Type="Embed" ProgID="Equation.3" ShapeID="_x0000_i1075" DrawAspect="Content" ObjectID="_1627974904" r:id="rId100"/>
         </w:object>
       </w:r>
       <w:r>
@@ -1354,7 +1346,7 @@
           <v:shape id="_x0000_i1076" type="#_x0000_t75" style="width:14.25pt;height:15.75pt" o:ole="">
             <v:imagedata r:id="rId15" o:title=""/>
           </v:shape>
-          <o:OLEObject Type="Embed" ProgID="Equation.3" ShapeID="_x0000_i1076" DrawAspect="Content" ObjectID="_1618042426" r:id="rId101"/>
+          <o:OLEObject Type="Embed" ProgID="Equation.3" ShapeID="_x0000_i1076" DrawAspect="Content" ObjectID="_1627974905" r:id="rId101"/>
         </w:object>
       </w:r>
       <w:r>
@@ -1368,7 +1360,7 @@
           <v:shape id="_x0000_i1077" type="#_x0000_t75" style="width:33pt;height:15.75pt" o:ole="">
             <v:imagedata r:id="rId17" o:title=""/>
           </v:shape>
-          <o:OLEObject Type="Embed" ProgID="Equation.3" ShapeID="_x0000_i1077" DrawAspect="Content" ObjectID="_1618042427" r:id="rId102"/>
+          <o:OLEObject Type="Embed" ProgID="Equation.3" ShapeID="_x0000_i1077" DrawAspect="Content" ObjectID="_1627974906" r:id="rId102"/>
         </w:object>
       </w:r>
       <w:r>
@@ -1382,7 +1374,7 @@
           <v:shape id="_x0000_i1078" type="#_x0000_t75" style="width:255.75pt;height:18.75pt" o:ole="">
             <v:imagedata r:id="rId103" o:title=""/>
           </v:shape>
-          <o:OLEObject Type="Embed" ProgID="Equation.3" ShapeID="_x0000_i1078" DrawAspect="Content" ObjectID="_1618042428" r:id="rId104"/>
+          <o:OLEObject Type="Embed" ProgID="Equation.3" ShapeID="_x0000_i1078" DrawAspect="Content" ObjectID="_1627974907" r:id="rId104"/>
         </w:object>
       </w:r>
       <w:r>
@@ -1396,7 +1388,7 @@
           <v:shape id="_x0000_i1079" type="#_x0000_t75" style="width:11.25pt;height:21pt" o:ole="">
             <v:imagedata r:id="rId28" o:title=""/>
           </v:shape>
-          <o:OLEObject Type="Embed" ProgID="Equation.3" ShapeID="_x0000_i1079" DrawAspect="Content" ObjectID="_1618042429" r:id="rId105"/>
+          <o:OLEObject Type="Embed" ProgID="Equation.3" ShapeID="_x0000_i1079" DrawAspect="Content" ObjectID="_1627974908" r:id="rId105"/>
         </w:object>
       </w:r>
       <w:r>
@@ -1415,7 +1407,7 @@
           <v:shape id="_x0000_i1080" type="#_x0000_t75" style="width:275.25pt;height:107.25pt" o:ole="">
             <v:imagedata r:id="rId106" o:title=""/>
           </v:shape>
-          <o:OLEObject Type="Embed" ProgID="Equation.3" ShapeID="_x0000_i1080" DrawAspect="Content" ObjectID="_1618042430" r:id="rId107"/>
+          <o:OLEObject Type="Embed" ProgID="Equation.3" ShapeID="_x0000_i1080" DrawAspect="Content" ObjectID="_1627974909" r:id="rId107"/>
         </w:object>
       </w:r>
       <w:r>
@@ -1467,7 +1459,7 @@
           <v:shape id="_x0000_i1081" type="#_x0000_t75" style="width:21pt;height:18pt" o:ole="">
             <v:imagedata r:id="rId108" o:title=""/>
           </v:shape>
-          <o:OLEObject Type="Embed" ProgID="Equation.3" ShapeID="_x0000_i1081" DrawAspect="Content" ObjectID="_1618042431" r:id="rId109"/>
+          <o:OLEObject Type="Embed" ProgID="Equation.3" ShapeID="_x0000_i1081" DrawAspect="Content" ObjectID="_1627974910" r:id="rId109"/>
         </w:object>
       </w:r>
       <w:r>
@@ -1486,7 +1478,7 @@
           <v:shape id="_x0000_i1082" type="#_x0000_t75" style="width:411pt;height:36.75pt" o:ole="">
             <v:imagedata r:id="rId110" o:title=""/>
           </v:shape>
-          <o:OLEObject Type="Embed" ProgID="Equation.3" ShapeID="_x0000_i1082" DrawAspect="Content" ObjectID="_1618042432" r:id="rId111"/>
+          <o:OLEObject Type="Embed" ProgID="Equation.3" ShapeID="_x0000_i1082" DrawAspect="Content" ObjectID="_1627974911" r:id="rId111"/>
         </w:object>
       </w:r>
     </w:p>
@@ -1511,7 +1503,7 @@
           <v:shape id="_x0000_i1083" type="#_x0000_t75" style="width:420.75pt;height:91.5pt" o:ole="">
             <v:imagedata r:id="rId112" o:title=""/>
           </v:shape>
-          <o:OLEObject Type="Embed" ProgID="Equation.3" ShapeID="_x0000_i1083" DrawAspect="Content" ObjectID="_1618042433" r:id="rId113"/>
+          <o:OLEObject Type="Embed" ProgID="Equation.3" ShapeID="_x0000_i1083" DrawAspect="Content" ObjectID="_1627974912" r:id="rId113"/>
         </w:object>
       </w:r>
       <w:r>
@@ -1557,7 +1549,7 @@
           <v:shape id="_x0000_i1084" type="#_x0000_t75" style="width:447pt;height:87pt" o:ole="">
             <v:imagedata r:id="rId114" o:title=""/>
           </v:shape>
-          <o:OLEObject Type="Embed" ProgID="Equation.3" ShapeID="_x0000_i1084" DrawAspect="Content" ObjectID="_1618042434" r:id="rId115"/>
+          <o:OLEObject Type="Embed" ProgID="Equation.3" ShapeID="_x0000_i1084" DrawAspect="Content" ObjectID="_1627974913" r:id="rId115"/>
         </w:object>
       </w:r>
       <w:r>
@@ -1698,7 +1690,7 @@
           <v:shape id="_x0000_i1085" type="#_x0000_t75" style="width:21pt;height:27pt" o:ole="">
             <v:imagedata r:id="rId116" o:title=""/>
           </v:shape>
-          <o:OLEObject Type="Embed" ProgID="Equation.3" ShapeID="_x0000_i1085" DrawAspect="Content" ObjectID="_1618042435" r:id="rId117"/>
+          <o:OLEObject Type="Embed" ProgID="Equation.3" ShapeID="_x0000_i1085" DrawAspect="Content" ObjectID="_1627974914" r:id="rId117"/>
         </w:object>
       </w:r>
       <w:r>
@@ -1745,7 +1737,11 @@
         <w:pStyle w:val="dtext"/>
       </w:pPr>
       <w:r>
-        <w:t xml:space="preserve">Для побудови функції Гріна оператора Лапласа використовується фізична інтерпретація фундаментального розв’язку тривимірного </w:t>
+        <w:t xml:space="preserve">Для побудови функції Гріна оператора Лапласа використовується фізична </w:t>
+      </w:r>
+      <w:r>
+        <w:lastRenderedPageBreak/>
+        <w:t xml:space="preserve">інтерпретація фундаментального розв’язку тривимірного </w:t>
       </w:r>
       <w:r>
         <w:t xml:space="preserve">та двовимірного евклідового </w:t>
@@ -1761,7 +1757,7 @@
           <v:shape id="_x0000_i1086" type="#_x0000_t75" style="width:147.75pt;height:84.75pt" o:ole="">
             <v:imagedata r:id="rId118" o:title=""/>
           </v:shape>
-          <o:OLEObject Type="Embed" ProgID="Equation.3" ShapeID="_x0000_i1086" DrawAspect="Content" ObjectID="_1618042436" r:id="rId119"/>
+          <o:OLEObject Type="Embed" ProgID="Equation.3" ShapeID="_x0000_i1086" DrawAspect="Content" ObjectID="_1627974915" r:id="rId119"/>
         </w:object>
       </w:r>
       <w:r>
@@ -1801,7 +1797,7 @@
           <v:shape id="_x0000_i1087" type="#_x0000_t75" style="width:12pt;height:12pt" o:ole="">
             <v:imagedata r:id="rId120" o:title=""/>
           </v:shape>
-          <o:OLEObject Type="Embed" ProgID="Equation.3" ShapeID="_x0000_i1087" DrawAspect="Content" ObjectID="_1618042437" r:id="rId121"/>
+          <o:OLEObject Type="Embed" ProgID="Equation.3" ShapeID="_x0000_i1087" DrawAspect="Content" ObjectID="_1627974916" r:id="rId121"/>
         </w:object>
       </w:r>
       <w:r>
@@ -1835,7 +1831,7 @@
           <v:shape id="_x0000_i1088" type="#_x0000_t75" style="width:14.25pt;height:14.25pt" o:ole="">
             <v:imagedata r:id="rId122" o:title=""/>
           </v:shape>
-          <o:OLEObject Type="Embed" ProgID="Equation.3" ShapeID="_x0000_i1088" DrawAspect="Content" ObjectID="_1618042438" r:id="rId123"/>
+          <o:OLEObject Type="Embed" ProgID="Equation.3" ShapeID="_x0000_i1088" DrawAspect="Content" ObjectID="_1627974917" r:id="rId123"/>
         </w:object>
       </w:r>
       <w:r>
@@ -1849,7 +1845,7 @@
           <v:shape id="_x0000_i1089" type="#_x0000_t75" style="width:14.25pt;height:14.25pt" o:ole="">
             <v:imagedata r:id="rId124" o:title=""/>
           </v:shape>
-          <o:OLEObject Type="Embed" ProgID="Equation.3" ShapeID="_x0000_i1089" DrawAspect="Content" ObjectID="_1618042439" r:id="rId125"/>
+          <o:OLEObject Type="Embed" ProgID="Equation.3" ShapeID="_x0000_i1089" DrawAspect="Content" ObjectID="_1627974918" r:id="rId125"/>
         </w:object>
       </w:r>
       <w:r>
@@ -1897,7 +1893,7 @@
           <v:shape id="_x0000_i1090" type="#_x0000_t75" style="width:213.75pt;height:44.25pt" o:ole="">
             <v:imagedata r:id="rId126" o:title=""/>
           </v:shape>
-          <o:OLEObject Type="Embed" ProgID="Equation.3" ShapeID="_x0000_i1090" DrawAspect="Content" ObjectID="_1618042440" r:id="rId127"/>
+          <o:OLEObject Type="Embed" ProgID="Equation.3" ShapeID="_x0000_i1090" DrawAspect="Content" ObjectID="_1627974919" r:id="rId127"/>
         </w:object>
       </w:r>
       <w:r>
@@ -1938,7 +1934,7 @@
           <v:shape id="_x0000_i1091" type="#_x0000_t75" style="width:12.75pt;height:14.25pt" o:ole="">
             <v:imagedata r:id="rId128" o:title=""/>
           </v:shape>
-          <o:OLEObject Type="Embed" ProgID="Equation.3" ShapeID="_x0000_i1091" DrawAspect="Content" ObjectID="_1618042441" r:id="rId129"/>
+          <o:OLEObject Type="Embed" ProgID="Equation.3" ShapeID="_x0000_i1091" DrawAspect="Content" ObjectID="_1627974920" r:id="rId129"/>
         </w:object>
       </w:r>
       <w:r>
@@ -1955,7 +1951,7 @@
           <v:shape id="_x0000_i1092" type="#_x0000_t75" style="width:39pt;height:18.75pt" o:ole="">
             <v:imagedata r:id="rId130" o:title=""/>
           </v:shape>
-          <o:OLEObject Type="Embed" ProgID="Equation.3" ShapeID="_x0000_i1092" DrawAspect="Content" ObjectID="_1618042442" r:id="rId131"/>
+          <o:OLEObject Type="Embed" ProgID="Equation.3" ShapeID="_x0000_i1092" DrawAspect="Content" ObjectID="_1627974921" r:id="rId131"/>
         </w:object>
       </w:r>
       <w:r>
@@ -1981,7 +1977,7 @@
           <v:shape id="_x0000_i1093" type="#_x0000_t75" style="width:48pt;height:23.25pt" o:ole="">
             <v:imagedata r:id="rId132" o:title=""/>
           </v:shape>
-          <o:OLEObject Type="Embed" ProgID="Equation.3" ShapeID="_x0000_i1093" DrawAspect="Content" ObjectID="_1618042443" r:id="rId133"/>
+          <o:OLEObject Type="Embed" ProgID="Equation.3" ShapeID="_x0000_i1093" DrawAspect="Content" ObjectID="_1627974922" r:id="rId133"/>
         </w:object>
       </w:r>
       <w:r>
@@ -1998,7 +1994,7 @@
           <v:shape id="_x0000_i1094" type="#_x0000_t75" style="width:15pt;height:21pt" o:ole="">
             <v:imagedata r:id="rId134" o:title=""/>
           </v:shape>
-          <o:OLEObject Type="Embed" ProgID="Equation.3" ShapeID="_x0000_i1094" DrawAspect="Content" ObjectID="_1618042444" r:id="rId135"/>
+          <o:OLEObject Type="Embed" ProgID="Equation.3" ShapeID="_x0000_i1094" DrawAspect="Content" ObjectID="_1627974923" r:id="rId135"/>
         </w:object>
       </w:r>
       <w:r>
@@ -2018,7 +2014,7 @@
           <v:shape id="_x0000_i1095" type="#_x0000_t75" style="width:39.75pt;height:21pt" o:ole="">
             <v:imagedata r:id="rId136" o:title=""/>
           </v:shape>
-          <o:OLEObject Type="Embed" ProgID="Equation.3" ShapeID="_x0000_i1095" DrawAspect="Content" ObjectID="_1618042445" r:id="rId137"/>
+          <o:OLEObject Type="Embed" ProgID="Equation.3" ShapeID="_x0000_i1095" DrawAspect="Content" ObjectID="_1627974924" r:id="rId137"/>
         </w:object>
       </w:r>
       <w:r>
@@ -2041,7 +2037,7 @@
           <v:shape id="_x0000_i1096" type="#_x0000_t75" style="width:14.25pt;height:14.25pt" o:ole="">
             <v:imagedata r:id="rId138" o:title=""/>
           </v:shape>
-          <o:OLEObject Type="Embed" ProgID="Equation.3" ShapeID="_x0000_i1096" DrawAspect="Content" ObjectID="_1618042446" r:id="rId139"/>
+          <o:OLEObject Type="Embed" ProgID="Equation.3" ShapeID="_x0000_i1096" DrawAspect="Content" ObjectID="_1627974925" r:id="rId139"/>
         </w:object>
       </w:r>
       <w:r>
@@ -2063,7 +2059,7 @@
           <v:shape id="_x0000_i1097" type="#_x0000_t75" style="width:146.25pt;height:42pt" o:ole="">
             <v:imagedata r:id="rId140" o:title=""/>
           </v:shape>
-          <o:OLEObject Type="Embed" ProgID="Equation.3" ShapeID="_x0000_i1097" DrawAspect="Content" ObjectID="_1618042447" r:id="rId141"/>
+          <o:OLEObject Type="Embed" ProgID="Equation.3" ShapeID="_x0000_i1097" DrawAspect="Content" ObjectID="_1627974926" r:id="rId141"/>
         </w:object>
       </w:r>
       <w:r>
@@ -2077,7 +2073,7 @@
           <v:shape id="_x0000_i1098" type="#_x0000_t75" style="width:78pt;height:44.25pt" o:ole="">
             <v:imagedata r:id="rId142" o:title=""/>
           </v:shape>
-          <o:OLEObject Type="Embed" ProgID="Equation.3" ShapeID="_x0000_i1098" DrawAspect="Content" ObjectID="_1618042448" r:id="rId143"/>
+          <o:OLEObject Type="Embed" ProgID="Equation.3" ShapeID="_x0000_i1098" DrawAspect="Content" ObjectID="_1627974927" r:id="rId143"/>
         </w:object>
       </w:r>
       <w:r>
@@ -2091,7 +2087,7 @@
           <v:shape id="_x0000_i1099" type="#_x0000_t75" style="width:84pt;height:21pt" o:ole="">
             <v:imagedata r:id="rId144" o:title=""/>
           </v:shape>
-          <o:OLEObject Type="Embed" ProgID="Equation.3" ShapeID="_x0000_i1099" DrawAspect="Content" ObjectID="_1618042449" r:id="rId145"/>
+          <o:OLEObject Type="Embed" ProgID="Equation.3" ShapeID="_x0000_i1099" DrawAspect="Content" ObjectID="_1627974928" r:id="rId145"/>
         </w:object>
       </w:r>
       <w:r>
@@ -2103,6 +2099,7 @@
         <w:pStyle w:val="dheader3"/>
       </w:pPr>
       <w:r>
+        <w:lastRenderedPageBreak/>
         <w:t>Задача Ді</w:t>
       </w:r>
       <w:r>
@@ -2132,7 +2129,7 @@
           <v:shape id="_x0000_i1100" type="#_x0000_t75" style="width:303.75pt;height:42.75pt" o:ole="">
             <v:imagedata r:id="rId146" o:title=""/>
           </v:shape>
-          <o:OLEObject Type="Embed" ProgID="Equation.3" ShapeID="_x0000_i1100" DrawAspect="Content" ObjectID="_1618042450" r:id="rId147"/>
+          <o:OLEObject Type="Embed" ProgID="Equation.3" ShapeID="_x0000_i1100" DrawAspect="Content" ObjectID="_1627974929" r:id="rId147"/>
         </w:object>
       </w:r>
       <w:r>
@@ -2164,7 +2161,7 @@
           <v:shape id="_x0000_i1101" type="#_x0000_t75" style="width:30.75pt;height:15.75pt" o:ole="">
             <v:imagedata r:id="rId148" o:title=""/>
           </v:shape>
-          <o:OLEObject Type="Embed" ProgID="Equation.3" ShapeID="_x0000_i1101" DrawAspect="Content" ObjectID="_1618042451" r:id="rId149"/>
+          <o:OLEObject Type="Embed" ProgID="Equation.3" ShapeID="_x0000_i1101" DrawAspect="Content" ObjectID="_1627974930" r:id="rId149"/>
         </w:object>
       </w:r>
       <w:r>
@@ -2186,7 +2183,7 @@
           <v:shape id="_x0000_i1102" type="#_x0000_t75" style="width:15pt;height:18.75pt" o:ole="">
             <v:imagedata r:id="rId150" o:title=""/>
           </v:shape>
-          <o:OLEObject Type="Embed" ProgID="Equation.3" ShapeID="_x0000_i1102" DrawAspect="Content" ObjectID="_1618042452" r:id="rId151"/>
+          <o:OLEObject Type="Embed" ProgID="Equation.3" ShapeID="_x0000_i1102" DrawAspect="Content" ObjectID="_1627974931" r:id="rId151"/>
         </w:object>
       </w:r>
       <w:r>
@@ -2206,7 +2203,7 @@
           <v:shape id="_x0000_i1103" type="#_x0000_t75" style="width:62.25pt;height:39.75pt" o:ole="">
             <v:imagedata r:id="rId152" o:title=""/>
           </v:shape>
-          <o:OLEObject Type="Embed" ProgID="Equation.3" ShapeID="_x0000_i1103" DrawAspect="Content" ObjectID="_1618042453" r:id="rId153"/>
+          <o:OLEObject Type="Embed" ProgID="Equation.3" ShapeID="_x0000_i1103" DrawAspect="Content" ObjectID="_1627974932" r:id="rId153"/>
         </w:object>
       </w:r>
       <w:r>
@@ -2220,7 +2217,7 @@
           <v:shape id="_x0000_i1104" type="#_x0000_t75" style="width:30pt;height:15.75pt" o:ole="">
             <v:imagedata r:id="rId154" o:title=""/>
           </v:shape>
-          <o:OLEObject Type="Embed" ProgID="Equation.3" ShapeID="_x0000_i1104" DrawAspect="Content" ObjectID="_1618042454" r:id="rId155"/>
+          <o:OLEObject Type="Embed" ProgID="Equation.3" ShapeID="_x0000_i1104" DrawAspect="Content" ObjectID="_1627974933" r:id="rId155"/>
         </w:object>
       </w:r>
       <w:r>
@@ -2234,16 +2231,11 @@
           <v:shape id="_x0000_i1105" type="#_x0000_t75" style="width:30.75pt;height:15.75pt" o:ole="">
             <v:imagedata r:id="rId156" o:title=""/>
           </v:shape>
-          <o:OLEObject Type="Embed" ProgID="Equation.3" ShapeID="_x0000_i1105" DrawAspect="Content" ObjectID="_1618042455" r:id="rId157"/>
+          <o:OLEObject Type="Embed" ProgID="Equation.3" ShapeID="_x0000_i1105" DrawAspect="Content" ObjectID="_1627974934" r:id="rId157"/>
         </w:object>
       </w:r>
       <w:r>
         <w:t xml:space="preserve">) сумарний потенціал електростатичного поля дорівнював нулю. </w:t>
-      </w:r>
-      <w:r>
-        <w:rPr>
-          <w:noProof/>
-        </w:rPr>
       </w:r>
       <w:r>
         <w:pict>
@@ -2293,10 +2285,10 @@
             <w10:wrap type="none"/>
             <w10:anchorlock/>
           </v:group>
-          <o:OLEObject Type="Embed" ProgID="Equation.3" ShapeID="_x0000_s1197" DrawAspect="Content" ObjectID="_1618042483" r:id="rId162"/>
-          <o:OLEObject Type="Embed" ProgID="Equation.3" ShapeID="_x0000_s1198" DrawAspect="Content" ObjectID="_1618042482" r:id="rId163"/>
-          <o:OLEObject Type="Embed" ProgID="Equation.3" ShapeID="_x0000_s1201" DrawAspect="Content" ObjectID="_1618042480" r:id="rId164"/>
-          <o:OLEObject Type="Embed" ProgID="Equation.3" ShapeID="_x0000_s1202" DrawAspect="Content" ObjectID="_1618042481" r:id="rId165"/>
+          <o:OLEObject Type="Embed" ProgID="Equation.3" ShapeID="_x0000_s1197" DrawAspect="Content" ObjectID="_1627974955" r:id="rId162"/>
+          <o:OLEObject Type="Embed" ProgID="Equation.3" ShapeID="_x0000_s1198" DrawAspect="Content" ObjectID="_1627974956" r:id="rId163"/>
+          <o:OLEObject Type="Embed" ProgID="Equation.3" ShapeID="_x0000_s1201" DrawAspect="Content" ObjectID="_1627974957" r:id="rId164"/>
+          <o:OLEObject Type="Embed" ProgID="Equation.3" ShapeID="_x0000_s1202" DrawAspect="Content" ObjectID="_1627974958" r:id="rId165"/>
         </w:pict>
       </w:r>
     </w:p>
@@ -2318,10 +2310,10 @@
           <w:position w:val="-12"/>
         </w:rPr>
         <w:object w:dxaOrig="300" w:dyaOrig="380">
-          <v:shape id="_x0000_i1107" type="#_x0000_t75" style="width:15pt;height:18.75pt" o:ole="">
+          <v:shape id="_x0000_i1111" type="#_x0000_t75" style="width:15pt;height:18.75pt" o:ole="">
             <v:imagedata r:id="rId150" o:title=""/>
           </v:shape>
-          <o:OLEObject Type="Embed" ProgID="Equation.3" ShapeID="_x0000_i1107" DrawAspect="Content" ObjectID="_1618042456" r:id="rId166"/>
+          <o:OLEObject Type="Embed" ProgID="Equation.3" ShapeID="_x0000_i1111" DrawAspect="Content" ObjectID="_1627974935" r:id="rId166"/>
         </w:object>
       </w:r>
       <w:r>
@@ -2335,10 +2327,10 @@
           <w:position w:val="-8"/>
         </w:rPr>
         <w:object w:dxaOrig="620" w:dyaOrig="320">
-          <v:shape id="_x0000_i1108" type="#_x0000_t75" style="width:30.75pt;height:15.75pt" o:ole="">
+          <v:shape id="_x0000_i1112" type="#_x0000_t75" style="width:30.75pt;height:15.75pt" o:ole="">
             <v:imagedata r:id="rId167" o:title=""/>
           </v:shape>
-          <o:OLEObject Type="Embed" ProgID="Equation.3" ShapeID="_x0000_i1108" DrawAspect="Content" ObjectID="_1618042457" r:id="rId168"/>
+          <o:OLEObject Type="Embed" ProgID="Equation.3" ShapeID="_x0000_i1112" DrawAspect="Content" ObjectID="_1627974936" r:id="rId168"/>
         </w:object>
       </w:r>
       <w:r>
@@ -2360,10 +2352,10 @@
           <w:position w:val="-12"/>
         </w:rPr>
         <w:object w:dxaOrig="200" w:dyaOrig="380">
-          <v:shape id="_x0000_i1109" type="#_x0000_t75" style="width:9.75pt;height:18.75pt" o:ole="">
+          <v:shape id="_x0000_i1113" type="#_x0000_t75" style="width:9.75pt;height:18.75pt" o:ole="">
             <v:imagedata r:id="rId169" o:title=""/>
           </v:shape>
-          <o:OLEObject Type="Embed" ProgID="Equation.3" ShapeID="_x0000_i1109" DrawAspect="Content" ObjectID="_1618042458" r:id="rId170"/>
+          <o:OLEObject Type="Embed" ProgID="Equation.3" ShapeID="_x0000_i1113" DrawAspect="Content" ObjectID="_1627974937" r:id="rId170"/>
         </w:object>
       </w:r>
       <w:r>
@@ -2380,10 +2372,10 @@
           <w:position w:val="-82"/>
         </w:rPr>
         <w:object w:dxaOrig="8020" w:dyaOrig="1780">
-          <v:shape id="_x0000_i1110" type="#_x0000_t75" style="width:389.25pt;height:86.25pt" o:ole="">
+          <v:shape id="_x0000_i1114" type="#_x0000_t75" style="width:389.25pt;height:86.25pt" o:ole="">
             <v:imagedata r:id="rId171" o:title=""/>
           </v:shape>
-          <o:OLEObject Type="Embed" ProgID="Equation.3" ShapeID="_x0000_i1110" DrawAspect="Content" ObjectID="_1618042459" r:id="rId172"/>
+          <o:OLEObject Type="Embed" ProgID="Equation.3" ShapeID="_x0000_i1114" DrawAspect="Content" ObjectID="_1627974938" r:id="rId172"/>
         </w:object>
       </w:r>
       <w:r>
@@ -2411,18 +2403,19 @@
           <w:position w:val="-42"/>
         </w:rPr>
         <w:object w:dxaOrig="9260" w:dyaOrig="859">
-          <v:shape id="_x0000_i1111" type="#_x0000_t75" style="width:449.25pt;height:42pt" o:ole="">
+          <v:shape id="_x0000_i1115" type="#_x0000_t75" style="width:449.25pt;height:42pt" o:ole="">
             <v:imagedata r:id="rId173" o:title=""/>
           </v:shape>
-          <o:OLEObject Type="Embed" ProgID="Equation.3" ShapeID="_x0000_i1111" DrawAspect="Content" ObjectID="_1618042460" r:id="rId174"/>
-        </w:object>
-      </w:r>
-    </w:p>
-    <w:p>
-      <w:pPr>
-        <w:pStyle w:val="dtext"/>
-      </w:pPr>
-      <w:r>
+          <o:OLEObject Type="Embed" ProgID="Equation.3" ShapeID="_x0000_i1115" DrawAspect="Content" ObjectID="_1627974939" r:id="rId174"/>
+        </w:object>
+      </w:r>
+    </w:p>
+    <w:p>
+      <w:pPr>
+        <w:pStyle w:val="dtext"/>
+      </w:pPr>
+      <w:r>
+        <w:lastRenderedPageBreak/>
         <w:t>Таким чином побудована функція (4.4) представляє собою функцію Гріна першої граничної задачі (Дірихле) оператора Лапласа для півпростору.</w:t>
       </w:r>
     </w:p>
@@ -2435,10 +2428,10 @@
           <w:position w:val="-80"/>
         </w:rPr>
         <w:object w:dxaOrig="5500" w:dyaOrig="1740">
-          <v:shape id="_x0000_i1112" type="#_x0000_t75" style="width:275.25pt;height:87pt" o:ole="">
+          <v:shape id="_x0000_i1116" type="#_x0000_t75" style="width:275.25pt;height:87pt" o:ole="">
             <v:imagedata r:id="rId175" o:title=""/>
           </v:shape>
-          <o:OLEObject Type="Embed" ProgID="Equation.3" ShapeID="_x0000_i1112" DrawAspect="Content" ObjectID="_1618042461" r:id="rId176"/>
+          <o:OLEObject Type="Embed" ProgID="Equation.3" ShapeID="_x0000_i1116" DrawAspect="Content" ObjectID="_1627974940" r:id="rId176"/>
         </w:object>
       </w:r>
       <w:r>
@@ -2500,10 +2493,10 @@
           <w:position w:val="-34"/>
         </w:rPr>
         <w:object w:dxaOrig="5899" w:dyaOrig="780">
-          <v:shape id="_x0000_i1113" type="#_x0000_t75" style="width:294.75pt;height:39pt" o:ole="">
+          <v:shape id="_x0000_i1117" type="#_x0000_t75" style="width:294.75pt;height:39pt" o:ole="">
             <v:imagedata r:id="rId177" o:title=""/>
           </v:shape>
-          <o:OLEObject Type="Embed" ProgID="Equation.3" ShapeID="_x0000_i1113" DrawAspect="Content" ObjectID="_1618042462" r:id="rId178"/>
+          <o:OLEObject Type="Embed" ProgID="Equation.3" ShapeID="_x0000_i1117" DrawAspect="Content" ObjectID="_1627974941" r:id="rId178"/>
         </w:object>
       </w:r>
       <w:r>
@@ -2528,10 +2521,10 @@
           <w:position w:val="-80"/>
         </w:rPr>
         <w:object w:dxaOrig="6700" w:dyaOrig="2439">
-          <v:shape id="_x0000_i1114" type="#_x0000_t75" style="width:334.5pt;height:122.25pt" o:ole="">
+          <v:shape id="_x0000_i1118" type="#_x0000_t75" style="width:334.5pt;height:122.25pt" o:ole="">
             <v:imagedata r:id="rId179" o:title=""/>
           </v:shape>
-          <o:OLEObject Type="Embed" ProgID="Equation.3" ShapeID="_x0000_i1114" DrawAspect="Content" ObjectID="_1618042463" r:id="rId180"/>
+          <o:OLEObject Type="Embed" ProgID="Equation.3" ShapeID="_x0000_i1118" DrawAspect="Content" ObjectID="_1627974942" r:id="rId180"/>
         </w:object>
       </w:r>
       <w:r>
@@ -2540,10 +2533,10 @@
           <w:lang w:val="en-US"/>
         </w:rPr>
         <w:object w:dxaOrig="9760" w:dyaOrig="2380">
-          <v:shape id="_x0000_i1115" type="#_x0000_t75" style="width:475.5pt;height:118.5pt" o:ole="">
+          <v:shape id="_x0000_i1119" type="#_x0000_t75" style="width:475.5pt;height:118.5pt" o:ole="">
             <v:imagedata r:id="rId181" o:title=""/>
           </v:shape>
-          <o:OLEObject Type="Embed" ProgID="Equation.DSMT4" ShapeID="_x0000_i1115" DrawAspect="Content" ObjectID="_1618042464" r:id="rId182"/>
+          <o:OLEObject Type="Embed" ProgID="Equation.DSMT4" ShapeID="_x0000_i1119" DrawAspect="Content" ObjectID="_1627974943" r:id="rId182"/>
         </w:object>
       </w:r>
       <w:r>
@@ -2576,10 +2569,10 @@
           <w:position w:val="-152"/>
         </w:rPr>
         <w:object w:dxaOrig="6780" w:dyaOrig="3159">
-          <v:shape id="_x0000_i1116" type="#_x0000_t75" style="width:339pt;height:158.25pt" o:ole="">
+          <v:shape id="_x0000_i1120" type="#_x0000_t75" style="width:339pt;height:158.25pt" o:ole="">
             <v:imagedata r:id="rId183" o:title=""/>
           </v:shape>
-          <o:OLEObject Type="Embed" ProgID="Equation.3" ShapeID="_x0000_i1116" DrawAspect="Content" ObjectID="_1618042465" r:id="rId184"/>
+          <o:OLEObject Type="Embed" ProgID="Equation.3" ShapeID="_x0000_i1120" DrawAspect="Content" ObjectID="_1627974944" r:id="rId184"/>
         </w:object>
       </w:r>
       <w:r>
@@ -2598,6 +2591,7 @@
         <w:pStyle w:val="dheader3"/>
       </w:pPr>
       <w:r>
+        <w:lastRenderedPageBreak/>
         <w:t>Задача Неймана для півпростору</w:t>
       </w:r>
     </w:p>
@@ -2618,10 +2612,10 @@
           <w:position w:val="-52"/>
         </w:rPr>
         <w:object w:dxaOrig="6080" w:dyaOrig="1180">
-          <v:shape id="_x0000_i1117" type="#_x0000_t75" style="width:303.75pt;height:59.25pt" o:ole="">
+          <v:shape id="_x0000_i1121" type="#_x0000_t75" style="width:303.75pt;height:59.25pt" o:ole="">
             <v:imagedata r:id="rId185" o:title=""/>
           </v:shape>
-          <o:OLEObject Type="Embed" ProgID="Equation.3" ShapeID="_x0000_i1117" DrawAspect="Content" ObjectID="_1618042466" r:id="rId186"/>
+          <o:OLEObject Type="Embed" ProgID="Equation.3" ShapeID="_x0000_i1121" DrawAspect="Content" ObjectID="_1627974945" r:id="rId186"/>
         </w:object>
       </w:r>
       <w:r>
@@ -2656,7 +2650,7 @@
         <w:rPr>
           <w:noProof/>
         </w:rPr>
-        <w:object w:dxaOrig="5020" w:dyaOrig="1180">
+        <w:object w:dxaOrig="1440" w:dyaOrig="1440">
           <v:group id="_x0000_s1203" style="position:absolute;left:0;text-align:left;margin-left:2.85pt;margin-top:16.55pt;width:225.3pt;height:171.35pt;z-index:251657216" coordorigin="1488,9696" coordsize="4506,3427">
             <v:line id="_x0000_s1204" style="position:absolute;flip:y" from="2568,9714" to="2568,11874">
               <v:stroke endarrow="block"/>
@@ -2691,10 +2685,10 @@
             </v:shape>
             <w10:wrap type="square"/>
           </v:group>
-          <o:OLEObject Type="Embed" ProgID="Equation.3" ShapeID="_x0000_s1212" DrawAspect="Content" ObjectID="_1618042479" r:id="rId188"/>
-          <o:OLEObject Type="Embed" ProgID="Equation.3" ShapeID="_x0000_s1213" DrawAspect="Content" ObjectID="_1618042478" r:id="rId189"/>
-          <o:OLEObject Type="Embed" ProgID="Equation.3" ShapeID="_x0000_s1216" DrawAspect="Content" ObjectID="_1618042477" r:id="rId190"/>
-          <o:OLEObject Type="Embed" ProgID="Equation.3" ShapeID="_x0000_s1217" DrawAspect="Content" ObjectID="_1618042476" r:id="rId191"/>
+          <o:OLEObject Type="Embed" ProgID="Equation.3" ShapeID="_x0000_s1212" DrawAspect="Content" ObjectID="_1627974959" r:id="rId188"/>
+          <o:OLEObject Type="Embed" ProgID="Equation.3" ShapeID="_x0000_s1213" DrawAspect="Content" ObjectID="_1627974960" r:id="rId189"/>
+          <o:OLEObject Type="Embed" ProgID="Equation.3" ShapeID="_x0000_s1216" DrawAspect="Content" ObjectID="_1627974961" r:id="rId190"/>
+          <o:OLEObject Type="Embed" ProgID="Equation.3" ShapeID="_x0000_s1217" DrawAspect="Content" ObjectID="_1627974962" r:id="rId191"/>
         </w:object>
       </w:r>
       <w:r>
@@ -2705,10 +2699,10 @@
           <w:position w:val="-12"/>
         </w:rPr>
         <w:object w:dxaOrig="200" w:dyaOrig="380">
-          <v:shape id="_x0000_i1118" type="#_x0000_t75" style="width:9.75pt;height:18.75pt" o:ole="">
+          <v:shape id="_x0000_i1126" type="#_x0000_t75" style="width:9.75pt;height:18.75pt" o:ole="">
             <v:imagedata r:id="rId169" o:title=""/>
           </v:shape>
-          <o:OLEObject Type="Embed" ProgID="Equation.3" ShapeID="_x0000_i1118" DrawAspect="Content" ObjectID="_1618042467" r:id="rId192"/>
+          <o:OLEObject Type="Embed" ProgID="Equation.3" ShapeID="_x0000_i1126" DrawAspect="Content" ObjectID="_1627974946" r:id="rId192"/>
         </w:object>
       </w:r>
       <w:r>
@@ -2716,10 +2710,10 @@
           <w:position w:val="-8"/>
         </w:rPr>
         <w:object w:dxaOrig="620" w:dyaOrig="320">
-          <v:shape id="_x0000_i1119" type="#_x0000_t75" style="width:30.75pt;height:15.75pt" o:ole="">
+          <v:shape id="_x0000_i1127" type="#_x0000_t75" style="width:30.75pt;height:15.75pt" o:ole="">
             <v:imagedata r:id="rId193" o:title=""/>
           </v:shape>
-          <o:OLEObject Type="Embed" ProgID="Equation.3" ShapeID="_x0000_i1119" DrawAspect="Content" ObjectID="_1618042468" r:id="rId194"/>
+          <o:OLEObject Type="Embed" ProgID="Equation.3" ShapeID="_x0000_i1127" DrawAspect="Content" ObjectID="_1627974947" r:id="rId194"/>
         </w:object>
       </w:r>
       <w:r>
@@ -2730,10 +2724,10 @@
           <w:position w:val="-38"/>
         </w:rPr>
         <w:object w:dxaOrig="2060" w:dyaOrig="880">
-          <v:shape id="_x0000_i1120" type="#_x0000_t75" style="width:102.75pt;height:44.25pt" o:ole="">
+          <v:shape id="_x0000_i1128" type="#_x0000_t75" style="width:102.75pt;height:44.25pt" o:ole="">
             <v:imagedata r:id="rId195" o:title=""/>
           </v:shape>
-          <o:OLEObject Type="Embed" ProgID="Equation.3" ShapeID="_x0000_i1120" DrawAspect="Content" ObjectID="_1618042469" r:id="rId196"/>
+          <o:OLEObject Type="Embed" ProgID="Equation.3" ShapeID="_x0000_i1128" DrawAspect="Content" ObjectID="_1627974948" r:id="rId196"/>
         </w:object>
       </w:r>
       <w:r>
@@ -2744,10 +2738,10 @@
           <w:position w:val="-6"/>
         </w:rPr>
         <w:object w:dxaOrig="620" w:dyaOrig="300">
-          <v:shape id="_x0000_i1121" type="#_x0000_t75" style="width:30.75pt;height:15pt" o:ole="">
+          <v:shape id="_x0000_i1129" type="#_x0000_t75" style="width:30.75pt;height:15pt" o:ole="">
             <v:imagedata r:id="rId197" o:title=""/>
           </v:shape>
-          <o:OLEObject Type="Embed" ProgID="Equation.3" ShapeID="_x0000_i1121" DrawAspect="Content" ObjectID="_1618042470" r:id="rId198"/>
+          <o:OLEObject Type="Embed" ProgID="Equation.3" ShapeID="_x0000_i1129" DrawAspect="Content" ObjectID="_1627974949" r:id="rId198"/>
         </w:object>
       </w:r>
       <w:r>
@@ -2766,10 +2760,10 @@
           <w:position w:val="-12"/>
         </w:rPr>
         <w:object w:dxaOrig="300" w:dyaOrig="380">
-          <v:shape id="_x0000_i1122" type="#_x0000_t75" style="width:15pt;height:18.75pt" o:ole="">
+          <v:shape id="_x0000_i1130" type="#_x0000_t75" style="width:15pt;height:18.75pt" o:ole="">
             <v:imagedata r:id="rId199" o:title=""/>
           </v:shape>
-          <o:OLEObject Type="Embed" ProgID="Equation.3" ShapeID="_x0000_i1122" DrawAspect="Content" ObjectID="_1618042471" r:id="rId200"/>
+          <o:OLEObject Type="Embed" ProgID="Equation.3" ShapeID="_x0000_i1130" DrawAspect="Content" ObjectID="_1627974950" r:id="rId200"/>
         </w:object>
       </w:r>
       <w:r>
@@ -2780,10 +2774,10 @@
           <w:position w:val="-12"/>
         </w:rPr>
         <w:object w:dxaOrig="340" w:dyaOrig="420">
-          <v:shape id="_x0000_i1123" type="#_x0000_t75" style="width:17.25pt;height:21pt" o:ole="">
+          <v:shape id="_x0000_i1131" type="#_x0000_t75" style="width:17.25pt;height:21pt" o:ole="">
             <v:imagedata r:id="rId201" o:title=""/>
           </v:shape>
-          <o:OLEObject Type="Embed" ProgID="Equation.3" ShapeID="_x0000_i1123" DrawAspect="Content" ObjectID="_1618042472" r:id="rId202"/>
+          <o:OLEObject Type="Embed" ProgID="Equation.3" ShapeID="_x0000_i1131" DrawAspect="Content" ObjectID="_1627974951" r:id="rId202"/>
         </w:object>
       </w:r>
       <w:r>
@@ -2799,10 +2793,10 @@
           <w:position w:val="-82"/>
         </w:rPr>
         <w:object w:dxaOrig="8020" w:dyaOrig="1780">
-          <v:shape id="_x0000_i1124" type="#_x0000_t75" style="width:389.25pt;height:86.25pt" o:ole="">
+          <v:shape id="_x0000_i1132" type="#_x0000_t75" style="width:389.25pt;height:86.25pt" o:ole="">
             <v:imagedata r:id="rId203" o:title=""/>
           </v:shape>
-          <o:OLEObject Type="Embed" ProgID="Equation.3" ShapeID="_x0000_i1124" DrawAspect="Content" ObjectID="_1618042473" r:id="rId204"/>
+          <o:OLEObject Type="Embed" ProgID="Equation.3" ShapeID="_x0000_i1132" DrawAspect="Content" ObjectID="_1627974952" r:id="rId204"/>
         </w:object>
       </w:r>
       <w:r>
@@ -2830,10 +2824,10 @@
           <w:position w:val="-228"/>
         </w:rPr>
         <w:object w:dxaOrig="7280" w:dyaOrig="4700">
-          <v:shape id="_x0000_i1125" type="#_x0000_t75" style="width:363.75pt;height:234.75pt" o:ole="">
+          <v:shape id="_x0000_i1133" type="#_x0000_t75" style="width:363.75pt;height:234.75pt" o:ole="">
             <v:imagedata r:id="rId205" o:title=""/>
           </v:shape>
-          <o:OLEObject Type="Embed" ProgID="Equation.3" ShapeID="_x0000_i1125" DrawAspect="Content" ObjectID="_1618042474" r:id="rId206"/>
+          <o:OLEObject Type="Embed" ProgID="Equation.3" ShapeID="_x0000_i1133" DrawAspect="Content" ObjectID="_1627974953" r:id="rId206"/>
         </w:object>
       </w:r>
     </w:p>
@@ -2866,10 +2860,10 @@
           <w:position w:val="-152"/>
         </w:rPr>
         <w:object w:dxaOrig="6780" w:dyaOrig="3159">
-          <v:shape id="_x0000_i1126" type="#_x0000_t75" style="width:339pt;height:158.25pt" o:ole="">
+          <v:shape id="_x0000_i1134" type="#_x0000_t75" style="width:339pt;height:158.25pt" o:ole="">
             <v:imagedata r:id="rId207" o:title=""/>
           </v:shape>
-          <o:OLEObject Type="Embed" ProgID="Equation.3" ShapeID="_x0000_i1126" DrawAspect="Content" ObjectID="_1618042475" r:id="rId208"/>
+          <o:OLEObject Type="Embed" ProgID="Equation.3" ShapeID="_x0000_i1134" DrawAspect="Content" ObjectID="_1627974954" r:id="rId208"/>
         </w:object>
       </w:r>
       <w:r>
@@ -2891,10 +2885,10 @@
     <w:sectPr>
       <w:footerReference w:type="even" r:id="rId209"/>
       <w:pgSz w:w="11907" w:h="16840" w:code="9"/>
-      <w:pgMar w:top="1134" w:right="851" w:bottom="1134" w:left="1134" w:header="709" w:footer="709" w:gutter="0"/>
+      <w:pgMar w:top="720" w:right="720" w:bottom="720" w:left="720" w:header="709" w:footer="709" w:gutter="0"/>
       <w:cols w:space="708"/>
       <w:titlePg/>
-      <w:docGrid w:linePitch="360"/>
+      <w:docGrid w:linePitch="381"/>
     </w:sectPr>
   </w:body>
 </w:document>
@@ -5527,6 +5521,7 @@
     <w:name w:val="heading 1"/>
     <w:basedOn w:val="a0"/>
     <w:next w:val="a0"/>
+    <w:link w:val="10"/>
     <w:qFormat/>
     <w:rsid w:val="005159A7"/>
     <w:pPr>
@@ -5549,6 +5544,7 @@
     <w:name w:val="heading 2"/>
     <w:basedOn w:val="a0"/>
     <w:next w:val="a0"/>
+    <w:link w:val="21"/>
     <w:qFormat/>
     <w:rsid w:val="00C52D23"/>
     <w:pPr>
@@ -5610,6 +5606,7 @@
   <w:style w:type="character" w:default="1" w:styleId="a1">
     <w:name w:val="Default Paragraph Font"/>
     <w:uiPriority w:val="1"/>
+    <w:semiHidden/>
     <w:unhideWhenUsed/>
   </w:style>
   <w:style w:type="table" w:default="1" w:styleId="a2">
@@ -5617,7 +5614,6 @@
     <w:uiPriority w:val="99"/>
     <w:semiHidden/>
     <w:unhideWhenUsed/>
-    <w:qFormat/>
     <w:tblPr>
       <w:tblInd w:w="0" w:type="dxa"/>
       <w:tblCellMar>
@@ -5630,11 +5626,12 @@
   </w:style>
   <w:style w:type="numbering" w:default="1" w:styleId="a3">
     <w:name w:val="No List"/>
+    <w:uiPriority w:val="99"/>
     <w:semiHidden/>
     <w:unhideWhenUsed/>
   </w:style>
-  <w:style w:type="character" w:customStyle="1" w:styleId="8">
-    <w:name w:val=" Знак Знак8"/>
+  <w:style w:type="character" w:customStyle="1" w:styleId="10">
+    <w:name w:val="Заголовок 1 Знак"/>
     <w:basedOn w:val="a1"/>
     <w:link w:val="1"/>
     <w:rsid w:val="00F3075F"/>
@@ -5648,8 +5645,8 @@
       <w:lang w:val="ru-RU" w:eastAsia="ru-RU"/>
     </w:rPr>
   </w:style>
-  <w:style w:type="character" w:customStyle="1" w:styleId="7">
-    <w:name w:val=" Знак Знак7"/>
+  <w:style w:type="character" w:customStyle="1" w:styleId="21">
+    <w:name w:val="Заголовок 2 Знак"/>
     <w:basedOn w:val="a1"/>
     <w:link w:val="20"/>
     <w:rsid w:val="00115883"/>
@@ -5843,7 +5840,7 @@
       <w:szCs w:val="24"/>
     </w:rPr>
   </w:style>
-  <w:style w:type="paragraph" w:styleId="ad">
+  <w:style w:type="paragraph" w:customStyle="1" w:styleId="ad">
     <w:name w:val="Название"/>
     <w:basedOn w:val="a0"/>
     <w:link w:val="ae"/>
@@ -5894,7 +5891,7 @@
       <w:lang w:val="ru-RU" w:eastAsia="ru-RU"/>
     </w:rPr>
   </w:style>
-  <w:style w:type="paragraph" w:styleId="21">
+  <w:style w:type="paragraph" w:styleId="22">
     <w:name w:val="List Continue 2"/>
     <w:basedOn w:val="a0"/>
     <w:rsid w:val="00AC63BC"/>

</xml_diff>